<commit_message>
Added cnn_mnist.pth, updated izvjesce
</commit_message>
<xml_diff>
--- a/Izvješće.docx
+++ b/Izvješće.docx
@@ -79,7 +79,21 @@
           <w:sz w:val="28"/>
           <w:szCs w:val="28"/>
         </w:rPr>
-        <w:t>Projektni zadatak je bio usporediti točnost ResNet-18 arhitekture naspram klasične CNN arhitekture pri treniranju nad CIFAR i MNIST skupom podataka. Glavna razlika između ovih mrežnih arhitektura je postojanje takozvanih shortcut connectiona (residual connection) između slojeva. Njihova uloga je da u sljedeći sloj prenose input trenutnog sloja, koji nije bio transformiran prolaskom kroz sloj. Proveli smo treniranje ResNet-18 mreže s različitim optimizerima (adam, stohastic gradient descent) te različitim batch size-om (128, 512) da saznamo kako ta dva koncepta utječu na njenu točnost. Treniranje je provedeno kroz 30 epoha i testirano na nezavisnom skupu.</w:t>
+        <w:t xml:space="preserve">Projektni zadatak je bio usporediti točnost ResNet-18 arhitekture naspram klasične CNN arhitekture pri treniranju nad CIFAR i MNIST skupom podataka. Glavna razlika između ovih mrežnih arhitektura je postojanje takozvanih shortcut connectiona (residual connection) između slojeva. Njihova uloga je da u sljedeći sloj prenose input trenutnog sloja, koji nije bio transformiran prolaskom kroz sloj. Proveli smo treniranje ResNet-18 </w:t>
+      </w:r>
+      <w:r>
+        <w:rPr>
+          <w:sz w:val="28"/>
+          <w:szCs w:val="28"/>
+        </w:rPr>
+        <w:t xml:space="preserve">i CNN </w:t>
+      </w:r>
+      <w:r>
+        <w:rPr>
+          <w:sz w:val="28"/>
+          <w:szCs w:val="28"/>
+        </w:rPr>
+        <w:t>mreže s različitim optimizerima (adam, stohastic gradient descent) te različitim batch size-om (128, 512) da saznamo kako ta dva koncepta utječu na njenu točnost. Treniranje je provedeno kroz 30 epoha i testirano na nezavisnom skupu.</w:t>
       </w:r>
     </w:p>
     <w:p>
@@ -1361,6 +1375,27 @@
                 <w:szCs w:val="28"/>
               </w:rPr>
             </w:pPr>
+            <w:r>
+              <w:rPr>
+                <w:sz w:val="28"/>
+                <w:szCs w:val="28"/>
+              </w:rPr>
+              <w:t>73.</w:t>
+            </w:r>
+            <w:r>
+              <w:rPr>
+                <w:sz w:val="28"/>
+                <w:szCs w:val="28"/>
+              </w:rPr>
+              <w:t>550</w:t>
+            </w:r>
+            <w:r>
+              <w:rPr>
+                <w:sz w:val="28"/>
+                <w:szCs w:val="28"/>
+              </w:rPr>
+              <w:t>%</w:t>
+            </w:r>
           </w:p>
         </w:tc>
         <w:tc>
@@ -1381,6 +1416,13 @@
                 <w:szCs w:val="28"/>
               </w:rPr>
             </w:pPr>
+            <w:r>
+              <w:rPr>
+                <w:sz w:val="28"/>
+                <w:szCs w:val="28"/>
+              </w:rPr>
+              <w:t>74.738%</w:t>
+            </w:r>
           </w:p>
         </w:tc>
         <w:tc>
@@ -1400,6 +1442,13 @@
                 <w:szCs w:val="28"/>
               </w:rPr>
             </w:pPr>
+            <w:r>
+              <w:rPr>
+                <w:sz w:val="28"/>
+                <w:szCs w:val="28"/>
+              </w:rPr>
+              <w:t>72.674%</w:t>
+            </w:r>
           </w:p>
         </w:tc>
       </w:tr>
@@ -1506,6 +1555,27 @@
                 <w:szCs w:val="28"/>
               </w:rPr>
             </w:pPr>
+            <w:r>
+              <w:rPr>
+                <w:sz w:val="28"/>
+                <w:szCs w:val="28"/>
+              </w:rPr>
+              <w:t>73.</w:t>
+            </w:r>
+            <w:r>
+              <w:rPr>
+                <w:sz w:val="28"/>
+                <w:szCs w:val="28"/>
+              </w:rPr>
+              <w:t>920</w:t>
+            </w:r>
+            <w:r>
+              <w:rPr>
+                <w:sz w:val="28"/>
+                <w:szCs w:val="28"/>
+              </w:rPr>
+              <w:t>%</w:t>
+            </w:r>
           </w:p>
         </w:tc>
         <w:tc>
@@ -1526,6 +1596,13 @@
                 <w:szCs w:val="28"/>
               </w:rPr>
             </w:pPr>
+            <w:r>
+              <w:rPr>
+                <w:sz w:val="28"/>
+                <w:szCs w:val="28"/>
+              </w:rPr>
+              <w:t>73.990%</w:t>
+            </w:r>
           </w:p>
         </w:tc>
         <w:tc>
@@ -1545,6 +1622,13 @@
                 <w:szCs w:val="28"/>
               </w:rPr>
             </w:pPr>
+            <w:r>
+              <w:rPr>
+                <w:sz w:val="28"/>
+                <w:szCs w:val="28"/>
+              </w:rPr>
+              <w:t>72.010%</w:t>
+            </w:r>
           </w:p>
         </w:tc>
       </w:tr>
@@ -1624,6 +1708,13 @@
                 <w:szCs w:val="28"/>
               </w:rPr>
             </w:pPr>
+            <w:r>
+              <w:rPr>
+                <w:sz w:val="28"/>
+                <w:szCs w:val="28"/>
+              </w:rPr>
+              <w:t>98.735%</w:t>
+            </w:r>
           </w:p>
         </w:tc>
         <w:tc>
@@ -1644,6 +1735,13 @@
                 <w:szCs w:val="28"/>
               </w:rPr>
             </w:pPr>
+            <w:r>
+              <w:rPr>
+                <w:sz w:val="28"/>
+                <w:szCs w:val="28"/>
+              </w:rPr>
+              <w:t>98.240%</w:t>
+            </w:r>
           </w:p>
         </w:tc>
         <w:tc>
@@ -1664,6 +1762,13 @@
                 <w:szCs w:val="28"/>
               </w:rPr>
             </w:pPr>
+            <w:r>
+              <w:rPr>
+                <w:sz w:val="28"/>
+                <w:szCs w:val="28"/>
+              </w:rPr>
+              <w:t>98.553%</w:t>
+            </w:r>
           </w:p>
         </w:tc>
         <w:tc>
@@ -1683,6 +1788,13 @@
                 <w:szCs w:val="28"/>
               </w:rPr>
             </w:pPr>
+            <w:r>
+              <w:rPr>
+                <w:sz w:val="28"/>
+                <w:szCs w:val="28"/>
+              </w:rPr>
+              <w:t>98.035%</w:t>
+            </w:r>
           </w:p>
         </w:tc>
       </w:tr>
@@ -1762,6 +1874,13 @@
                 <w:szCs w:val="28"/>
               </w:rPr>
             </w:pPr>
+            <w:r>
+              <w:rPr>
+                <w:sz w:val="28"/>
+                <w:szCs w:val="28"/>
+              </w:rPr>
+              <w:t>98.420%</w:t>
+            </w:r>
           </w:p>
         </w:tc>
         <w:tc>
@@ -1782,6 +1901,13 @@
                 <w:szCs w:val="28"/>
               </w:rPr>
             </w:pPr>
+            <w:r>
+              <w:rPr>
+                <w:sz w:val="28"/>
+                <w:szCs w:val="28"/>
+              </w:rPr>
+              <w:t>98.490%</w:t>
+            </w:r>
           </w:p>
         </w:tc>
         <w:tc>
@@ -1802,6 +1928,13 @@
                 <w:szCs w:val="28"/>
               </w:rPr>
             </w:pPr>
+            <w:r>
+              <w:rPr>
+                <w:sz w:val="28"/>
+                <w:szCs w:val="28"/>
+              </w:rPr>
+              <w:t>98.510%</w:t>
+            </w:r>
           </w:p>
         </w:tc>
         <w:tc>
@@ -1821,6 +1954,13 @@
                 <w:szCs w:val="28"/>
               </w:rPr>
             </w:pPr>
+            <w:r>
+              <w:rPr>
+                <w:sz w:val="28"/>
+                <w:szCs w:val="28"/>
+              </w:rPr>
+              <w:t>98.330%</w:t>
+            </w:r>
           </w:p>
         </w:tc>
       </w:tr>
@@ -1870,7 +2010,21 @@
           <w:szCs w:val="28"/>
         </w:rPr>
         <w:lastRenderedPageBreak/>
-        <w:t>podataka daje drugačiji n-dimenzionalni oblik koji utječe na traženje globalnog minimuma funckije i na djelovanje optimizera. Pretpostavljamo da skup podataka MNIST daje „pogodniji oblik“ za mrežu ResNet-18.  Također, vidimo golim okom da je MNIST, skup koji prikazuje brojke, puno lakše raspoznati nego što je to u slučaju CIFAR-a koji prikazuje neke složenije objekte.</w:t>
+        <w:t xml:space="preserve">podataka daje drugačiji n-dimenzionalni oblik koji utječe na traženje globalnog minimuma funckije i na djelovanje optimizera. Pretpostavljamo da skup podataka MNIST daje „pogodniji oblik“ za </w:t>
+      </w:r>
+      <w:r>
+        <w:rPr>
+          <w:sz w:val="28"/>
+          <w:szCs w:val="28"/>
+        </w:rPr>
+        <w:t>mreže</w:t>
+      </w:r>
+      <w:r>
+        <w:rPr>
+          <w:sz w:val="28"/>
+          <w:szCs w:val="28"/>
+        </w:rPr>
+        <w:t>.  Također, vidimo golim okom da je MNIST, skup koji prikazuje brojke, puno lakše raspoznati nego što je to u slučaju CIFAR-a koji prikazuje neke složenije objekte.</w:t>
       </w:r>
     </w:p>
     <w:p>
@@ -1928,7 +2082,34 @@
           <w:sz w:val="28"/>
           <w:szCs w:val="28"/>
         </w:rPr>
-        <w:t>Nadalje, nad oba skupa bolju točnost postižemo korištenjem Adam optimizera, stoga možemo zaključiti da on brže pronalazi minimum.</w:t>
+        <w:t xml:space="preserve">Nadalje, </w:t>
+      </w:r>
+      <w:r>
+        <w:rPr>
+          <w:rFonts w:ascii="Calibri" w:hAnsi="Calibri"/>
+          <w:color w:val="201F1E"/>
+          <w:sz w:val="28"/>
+          <w:szCs w:val="28"/>
+        </w:rPr>
+        <w:t xml:space="preserve">s ResNet-18, </w:t>
+      </w:r>
+      <w:r>
+        <w:rPr>
+          <w:rFonts w:ascii="Calibri" w:hAnsi="Calibri"/>
+          <w:color w:val="201F1E"/>
+          <w:sz w:val="28"/>
+          <w:szCs w:val="28"/>
+        </w:rPr>
+        <w:t>nad oba skupa bolju točnost postižemo korištenjem Adam optimizera.</w:t>
+      </w:r>
+      <w:r>
+        <w:rPr>
+          <w:rFonts w:ascii="Calibri" w:hAnsi="Calibri"/>
+          <w:color w:val="201F1E"/>
+          <w:sz w:val="28"/>
+          <w:szCs w:val="28"/>
+        </w:rPr>
+        <w:t xml:space="preserve"> S druge strane, s CNN arhitekturom, SGD postiže malo bolje rezultata od Adam optimizera.</w:t>
       </w:r>
     </w:p>
     <w:p>
@@ -2060,6 +2241,7 @@
           <w:sz w:val="28"/>
           <w:szCs w:val="28"/>
         </w:rPr>
+        <w:lastRenderedPageBreak/>
         <w:t>Izvori:</w:t>
       </w:r>
     </w:p>
@@ -2075,7 +2257,6 @@
           <w:sz w:val="28"/>
           <w:szCs w:val="28"/>
         </w:rPr>
-        <w:lastRenderedPageBreak/>
         <w:t>--linkati samo znanstvene radove--</w:t>
       </w:r>
     </w:p>

</xml_diff>